<commit_message>
Update added work as of module 8. Just about half way through the class.
</commit_message>
<xml_diff>
--- a/CourseHeader.docx
+++ b/CourseHeader.docx
@@ -1,6 +1,6 @@
 
 <file path=word/document.xml><?xml version="1.0" encoding="utf-8"?>
-<w:document xmlns:wpc="http://schemas.microsoft.com/office/word/2010/wordprocessingCanvas" xmlns:cx="http://schemas.microsoft.com/office/drawing/2014/chartex" xmlns:mc="http://schemas.openxmlformats.org/markup-compatibility/2006" xmlns:o="urn:schemas-microsoft-com:office:office" xmlns:r="http://schemas.openxmlformats.org/officeDocument/2006/relationships" xmlns:m="http://schemas.openxmlformats.org/officeDocument/2006/math" xmlns:v="urn:schemas-microsoft-com:vml" xmlns:wp14="http://schemas.microsoft.com/office/word/2010/wordprocessingDrawing" xmlns:wp="http://schemas.openxmlformats.org/drawingml/2006/wordprocessingDrawing" xmlns:w10="urn:schemas-microsoft-com:office:word" xmlns:w="http://schemas.openxmlformats.org/wordprocessingml/2006/main" xmlns:w14="http://schemas.microsoft.com/office/word/2010/wordml" xmlns:w15="http://schemas.microsoft.com/office/word/2012/wordml" xmlns:w16se="http://schemas.microsoft.com/office/word/2015/wordml/symex" xmlns:wpg="http://schemas.microsoft.com/office/word/2010/wordprocessingGroup" xmlns:wpi="http://schemas.microsoft.com/office/word/2010/wordprocessingInk" xmlns:wne="http://schemas.microsoft.com/office/word/2006/wordml" xmlns:wps="http://schemas.microsoft.com/office/word/2010/wordprocessingShape" mc:Ignorable="w14 w15 w16se wp14">
+<w:document xmlns:wpc="http://schemas.microsoft.com/office/word/2010/wordprocessingCanvas" xmlns:mc="http://schemas.openxmlformats.org/markup-compatibility/2006" xmlns:o="urn:schemas-microsoft-com:office:office" xmlns:r="http://schemas.openxmlformats.org/officeDocument/2006/relationships" xmlns:m="http://schemas.openxmlformats.org/officeDocument/2006/math" xmlns:v="urn:schemas-microsoft-com:vml" xmlns:wp14="http://schemas.microsoft.com/office/word/2010/wordprocessingDrawing" xmlns:wp="http://schemas.openxmlformats.org/drawingml/2006/wordprocessingDrawing" xmlns:w10="urn:schemas-microsoft-com:office:word" xmlns:w="http://schemas.openxmlformats.org/wordprocessingml/2006/main" xmlns:w14="http://schemas.microsoft.com/office/word/2010/wordml" xmlns:w15="http://schemas.microsoft.com/office/word/2012/wordml" xmlns:wpg="http://schemas.microsoft.com/office/word/2010/wordprocessingGroup" xmlns:wpi="http://schemas.microsoft.com/office/word/2010/wordprocessingInk" xmlns:wne="http://schemas.microsoft.com/office/word/2006/wordml" xmlns:wps="http://schemas.microsoft.com/office/word/2010/wordprocessingShape" mc:Ignorable="w14 w15 wp14">
   <w:body>
     <w:tbl>
       <w:tblPr>
@@ -248,6 +248,17 @@
       <w:r>
         <w:t xml:space="preserve">Module </w:t>
       </w:r>
+    </w:p>
+    <w:p>
+      <w:pPr>
+        <w:pStyle w:val="Header"/>
+        <w:keepNext/>
+        <w:keepLines/>
+        <w:tabs>
+          <w:tab w:val="clear" w:pos="4320"/>
+          <w:tab w:val="clear" w:pos="8640"/>
+        </w:tabs>
+      </w:pPr>
       <w:bookmarkStart w:id="0" w:name="_GoBack"/>
       <w:bookmarkEnd w:id="0"/>
     </w:p>
@@ -268,7 +279,7 @@
 </file>
 
 <file path=word/endnotes.xml><?xml version="1.0" encoding="utf-8"?>
-<w:endnotes xmlns:wpc="http://schemas.microsoft.com/office/word/2010/wordprocessingCanvas" xmlns:cx="http://schemas.microsoft.com/office/drawing/2014/chartex" xmlns:mc="http://schemas.openxmlformats.org/markup-compatibility/2006" xmlns:o="urn:schemas-microsoft-com:office:office" xmlns:r="http://schemas.openxmlformats.org/officeDocument/2006/relationships" xmlns:m="http://schemas.openxmlformats.org/officeDocument/2006/math" xmlns:v="urn:schemas-microsoft-com:vml" xmlns:wp14="http://schemas.microsoft.com/office/word/2010/wordprocessingDrawing" xmlns:wp="http://schemas.openxmlformats.org/drawingml/2006/wordprocessingDrawing" xmlns:w10="urn:schemas-microsoft-com:office:word" xmlns:w="http://schemas.openxmlformats.org/wordprocessingml/2006/main" xmlns:w14="http://schemas.microsoft.com/office/word/2010/wordml" xmlns:w15="http://schemas.microsoft.com/office/word/2012/wordml" xmlns:w16se="http://schemas.microsoft.com/office/word/2015/wordml/symex" xmlns:wpg="http://schemas.microsoft.com/office/word/2010/wordprocessingGroup" xmlns:wpi="http://schemas.microsoft.com/office/word/2010/wordprocessingInk" xmlns:wne="http://schemas.microsoft.com/office/word/2006/wordml" xmlns:wps="http://schemas.microsoft.com/office/word/2010/wordprocessingShape" mc:Ignorable="w14 w15 w16se wp14">
+<w:endnotes xmlns:wpc="http://schemas.microsoft.com/office/word/2010/wordprocessingCanvas" xmlns:mc="http://schemas.openxmlformats.org/markup-compatibility/2006" xmlns:o="urn:schemas-microsoft-com:office:office" xmlns:r="http://schemas.openxmlformats.org/officeDocument/2006/relationships" xmlns:m="http://schemas.openxmlformats.org/officeDocument/2006/math" xmlns:v="urn:schemas-microsoft-com:vml" xmlns:wp14="http://schemas.microsoft.com/office/word/2010/wordprocessingDrawing" xmlns:wp="http://schemas.openxmlformats.org/drawingml/2006/wordprocessingDrawing" xmlns:w10="urn:schemas-microsoft-com:office:word" xmlns:w="http://schemas.openxmlformats.org/wordprocessingml/2006/main" xmlns:w14="http://schemas.microsoft.com/office/word/2010/wordml" xmlns:w15="http://schemas.microsoft.com/office/word/2012/wordml" xmlns:wpg="http://schemas.microsoft.com/office/word/2010/wordprocessingGroup" xmlns:wpi="http://schemas.microsoft.com/office/word/2010/wordprocessingInk" xmlns:wne="http://schemas.microsoft.com/office/word/2006/wordml" xmlns:wps="http://schemas.microsoft.com/office/word/2010/wordprocessingShape" mc:Ignorable="w14 w15 wp14">
   <w:endnote w:type="separator" w:id="-1">
     <w:p>
       <w:r>
@@ -287,7 +298,7 @@
 </file>
 
 <file path=word/footer1.xml><?xml version="1.0" encoding="utf-8"?>
-<w:ftr xmlns:wpc="http://schemas.microsoft.com/office/word/2010/wordprocessingCanvas" xmlns:cx="http://schemas.microsoft.com/office/drawing/2014/chartex" xmlns:mc="http://schemas.openxmlformats.org/markup-compatibility/2006" xmlns:o="urn:schemas-microsoft-com:office:office" xmlns:r="http://schemas.openxmlformats.org/officeDocument/2006/relationships" xmlns:m="http://schemas.openxmlformats.org/officeDocument/2006/math" xmlns:v="urn:schemas-microsoft-com:vml" xmlns:wp14="http://schemas.microsoft.com/office/word/2010/wordprocessingDrawing" xmlns:wp="http://schemas.openxmlformats.org/drawingml/2006/wordprocessingDrawing" xmlns:w10="urn:schemas-microsoft-com:office:word" xmlns:w="http://schemas.openxmlformats.org/wordprocessingml/2006/main" xmlns:w14="http://schemas.microsoft.com/office/word/2010/wordml" xmlns:w15="http://schemas.microsoft.com/office/word/2012/wordml" xmlns:w16se="http://schemas.microsoft.com/office/word/2015/wordml/symex" xmlns:wpg="http://schemas.microsoft.com/office/word/2010/wordprocessingGroup" xmlns:wpi="http://schemas.microsoft.com/office/word/2010/wordprocessingInk" xmlns:wne="http://schemas.microsoft.com/office/word/2006/wordml" xmlns:wps="http://schemas.microsoft.com/office/word/2010/wordprocessingShape" mc:Ignorable="w14 w15 w16se wp14">
+<w:ftr xmlns:wpc="http://schemas.microsoft.com/office/word/2010/wordprocessingCanvas" xmlns:mc="http://schemas.openxmlformats.org/markup-compatibility/2006" xmlns:o="urn:schemas-microsoft-com:office:office" xmlns:r="http://schemas.openxmlformats.org/officeDocument/2006/relationships" xmlns:m="http://schemas.openxmlformats.org/officeDocument/2006/math" xmlns:v="urn:schemas-microsoft-com:vml" xmlns:wp14="http://schemas.microsoft.com/office/word/2010/wordprocessingDrawing" xmlns:wp="http://schemas.openxmlformats.org/drawingml/2006/wordprocessingDrawing" xmlns:w10="urn:schemas-microsoft-com:office:word" xmlns:w="http://schemas.openxmlformats.org/wordprocessingml/2006/main" xmlns:w14="http://schemas.microsoft.com/office/word/2010/wordml" xmlns:w15="http://schemas.microsoft.com/office/word/2012/wordml" xmlns:wpg="http://schemas.microsoft.com/office/word/2010/wordprocessingGroup" xmlns:wpi="http://schemas.microsoft.com/office/word/2010/wordprocessingInk" xmlns:wne="http://schemas.microsoft.com/office/word/2006/wordml" xmlns:wps="http://schemas.microsoft.com/office/word/2010/wordprocessingShape" mc:Ignorable="w14 w15 wp14">
   <w:p>
     <w:pPr>
       <w:pStyle w:val="Footer"/>
@@ -325,7 +336,7 @@
 </file>
 
 <file path=word/footer2.xml><?xml version="1.0" encoding="utf-8"?>
-<w:ftr xmlns:wpc="http://schemas.microsoft.com/office/word/2010/wordprocessingCanvas" xmlns:cx="http://schemas.microsoft.com/office/drawing/2014/chartex" xmlns:mc="http://schemas.openxmlformats.org/markup-compatibility/2006" xmlns:o="urn:schemas-microsoft-com:office:office" xmlns:r="http://schemas.openxmlformats.org/officeDocument/2006/relationships" xmlns:m="http://schemas.openxmlformats.org/officeDocument/2006/math" xmlns:v="urn:schemas-microsoft-com:vml" xmlns:wp14="http://schemas.microsoft.com/office/word/2010/wordprocessingDrawing" xmlns:wp="http://schemas.openxmlformats.org/drawingml/2006/wordprocessingDrawing" xmlns:w10="urn:schemas-microsoft-com:office:word" xmlns:w="http://schemas.openxmlformats.org/wordprocessingml/2006/main" xmlns:w14="http://schemas.microsoft.com/office/word/2010/wordml" xmlns:w15="http://schemas.microsoft.com/office/word/2012/wordml" xmlns:w16se="http://schemas.microsoft.com/office/word/2015/wordml/symex" xmlns:wpg="http://schemas.microsoft.com/office/word/2010/wordprocessingGroup" xmlns:wpi="http://schemas.microsoft.com/office/word/2010/wordprocessingInk" xmlns:wne="http://schemas.microsoft.com/office/word/2006/wordml" xmlns:wps="http://schemas.microsoft.com/office/word/2010/wordprocessingShape" mc:Ignorable="w14 w15 w16se wp14">
+<w:ftr xmlns:wpc="http://schemas.microsoft.com/office/word/2010/wordprocessingCanvas" xmlns:mc="http://schemas.openxmlformats.org/markup-compatibility/2006" xmlns:o="urn:schemas-microsoft-com:office:office" xmlns:r="http://schemas.openxmlformats.org/officeDocument/2006/relationships" xmlns:m="http://schemas.openxmlformats.org/officeDocument/2006/math" xmlns:v="urn:schemas-microsoft-com:vml" xmlns:wp14="http://schemas.microsoft.com/office/word/2010/wordprocessingDrawing" xmlns:wp="http://schemas.openxmlformats.org/drawingml/2006/wordprocessingDrawing" xmlns:w10="urn:schemas-microsoft-com:office:word" xmlns:w="http://schemas.openxmlformats.org/wordprocessingml/2006/main" xmlns:w14="http://schemas.microsoft.com/office/word/2010/wordml" xmlns:w15="http://schemas.microsoft.com/office/word/2012/wordml" xmlns:wpg="http://schemas.microsoft.com/office/word/2010/wordprocessingGroup" xmlns:wpi="http://schemas.microsoft.com/office/word/2010/wordprocessingInk" xmlns:wne="http://schemas.microsoft.com/office/word/2006/wordml" xmlns:wps="http://schemas.microsoft.com/office/word/2010/wordprocessingShape" mc:Ignorable="w14 w15 wp14">
   <w:sdt>
     <w:sdtPr>
       <w:id w:val="137152031"/>
@@ -478,7 +489,7 @@
 </file>
 
 <file path=word/footer3.xml><?xml version="1.0" encoding="utf-8"?>
-<w:ftr xmlns:wpc="http://schemas.microsoft.com/office/word/2010/wordprocessingCanvas" xmlns:cx="http://schemas.microsoft.com/office/drawing/2014/chartex" xmlns:mc="http://schemas.openxmlformats.org/markup-compatibility/2006" xmlns:o="urn:schemas-microsoft-com:office:office" xmlns:r="http://schemas.openxmlformats.org/officeDocument/2006/relationships" xmlns:m="http://schemas.openxmlformats.org/officeDocument/2006/math" xmlns:v="urn:schemas-microsoft-com:vml" xmlns:wp14="http://schemas.microsoft.com/office/word/2010/wordprocessingDrawing" xmlns:wp="http://schemas.openxmlformats.org/drawingml/2006/wordprocessingDrawing" xmlns:w10="urn:schemas-microsoft-com:office:word" xmlns:w="http://schemas.openxmlformats.org/wordprocessingml/2006/main" xmlns:w14="http://schemas.microsoft.com/office/word/2010/wordml" xmlns:w15="http://schemas.microsoft.com/office/word/2012/wordml" xmlns:w16se="http://schemas.microsoft.com/office/word/2015/wordml/symex" xmlns:wpg="http://schemas.microsoft.com/office/word/2010/wordprocessingGroup" xmlns:wpi="http://schemas.microsoft.com/office/word/2010/wordprocessingInk" xmlns:wne="http://schemas.microsoft.com/office/word/2006/wordml" xmlns:wps="http://schemas.microsoft.com/office/word/2010/wordprocessingShape" mc:Ignorable="w14 w15 w16se wp14">
+<w:ftr xmlns:wpc="http://schemas.microsoft.com/office/word/2010/wordprocessingCanvas" xmlns:mc="http://schemas.openxmlformats.org/markup-compatibility/2006" xmlns:o="urn:schemas-microsoft-com:office:office" xmlns:r="http://schemas.openxmlformats.org/officeDocument/2006/relationships" xmlns:m="http://schemas.openxmlformats.org/officeDocument/2006/math" xmlns:v="urn:schemas-microsoft-com:vml" xmlns:wp14="http://schemas.microsoft.com/office/word/2010/wordprocessingDrawing" xmlns:wp="http://schemas.openxmlformats.org/drawingml/2006/wordprocessingDrawing" xmlns:w10="urn:schemas-microsoft-com:office:word" xmlns:w="http://schemas.openxmlformats.org/wordprocessingml/2006/main" xmlns:w14="http://schemas.microsoft.com/office/word/2010/wordml" xmlns:w15="http://schemas.microsoft.com/office/word/2012/wordml" xmlns:wpg="http://schemas.microsoft.com/office/word/2010/wordprocessingGroup" xmlns:wpi="http://schemas.microsoft.com/office/word/2010/wordprocessingInk" xmlns:wne="http://schemas.microsoft.com/office/word/2006/wordml" xmlns:wps="http://schemas.microsoft.com/office/word/2010/wordprocessingShape" mc:Ignorable="w14 w15 wp14">
   <w:p>
     <w:pPr>
       <w:pStyle w:val="Footer"/>
@@ -488,7 +499,7 @@
 </file>
 
 <file path=word/footnotes.xml><?xml version="1.0" encoding="utf-8"?>
-<w:footnotes xmlns:wpc="http://schemas.microsoft.com/office/word/2010/wordprocessingCanvas" xmlns:cx="http://schemas.microsoft.com/office/drawing/2014/chartex" xmlns:mc="http://schemas.openxmlformats.org/markup-compatibility/2006" xmlns:o="urn:schemas-microsoft-com:office:office" xmlns:r="http://schemas.openxmlformats.org/officeDocument/2006/relationships" xmlns:m="http://schemas.openxmlformats.org/officeDocument/2006/math" xmlns:v="urn:schemas-microsoft-com:vml" xmlns:wp14="http://schemas.microsoft.com/office/word/2010/wordprocessingDrawing" xmlns:wp="http://schemas.openxmlformats.org/drawingml/2006/wordprocessingDrawing" xmlns:w10="urn:schemas-microsoft-com:office:word" xmlns:w="http://schemas.openxmlformats.org/wordprocessingml/2006/main" xmlns:w14="http://schemas.microsoft.com/office/word/2010/wordml" xmlns:w15="http://schemas.microsoft.com/office/word/2012/wordml" xmlns:w16se="http://schemas.microsoft.com/office/word/2015/wordml/symex" xmlns:wpg="http://schemas.microsoft.com/office/word/2010/wordprocessingGroup" xmlns:wpi="http://schemas.microsoft.com/office/word/2010/wordprocessingInk" xmlns:wne="http://schemas.microsoft.com/office/word/2006/wordml" xmlns:wps="http://schemas.microsoft.com/office/word/2010/wordprocessingShape" mc:Ignorable="w14 w15 w16se wp14">
+<w:footnotes xmlns:wpc="http://schemas.microsoft.com/office/word/2010/wordprocessingCanvas" xmlns:mc="http://schemas.openxmlformats.org/markup-compatibility/2006" xmlns:o="urn:schemas-microsoft-com:office:office" xmlns:r="http://schemas.openxmlformats.org/officeDocument/2006/relationships" xmlns:m="http://schemas.openxmlformats.org/officeDocument/2006/math" xmlns:v="urn:schemas-microsoft-com:vml" xmlns:wp14="http://schemas.microsoft.com/office/word/2010/wordprocessingDrawing" xmlns:wp="http://schemas.openxmlformats.org/drawingml/2006/wordprocessingDrawing" xmlns:w10="urn:schemas-microsoft-com:office:word" xmlns:w="http://schemas.openxmlformats.org/wordprocessingml/2006/main" xmlns:w14="http://schemas.microsoft.com/office/word/2010/wordml" xmlns:w15="http://schemas.microsoft.com/office/word/2012/wordml" xmlns:wpg="http://schemas.microsoft.com/office/word/2010/wordprocessingGroup" xmlns:wpi="http://schemas.microsoft.com/office/word/2010/wordprocessingInk" xmlns:wne="http://schemas.microsoft.com/office/word/2006/wordml" xmlns:wps="http://schemas.microsoft.com/office/word/2010/wordprocessingShape" mc:Ignorable="w14 w15 wp14">
   <w:footnote w:type="separator" w:id="-1">
     <w:p>
       <w:r>
@@ -507,7 +518,7 @@
 </file>
 
 <file path=word/header1.xml><?xml version="1.0" encoding="utf-8"?>
-<w:hdr xmlns:wpc="http://schemas.microsoft.com/office/word/2010/wordprocessingCanvas" xmlns:cx="http://schemas.microsoft.com/office/drawing/2014/chartex" xmlns:mc="http://schemas.openxmlformats.org/markup-compatibility/2006" xmlns:o="urn:schemas-microsoft-com:office:office" xmlns:r="http://schemas.openxmlformats.org/officeDocument/2006/relationships" xmlns:m="http://schemas.openxmlformats.org/officeDocument/2006/math" xmlns:v="urn:schemas-microsoft-com:vml" xmlns:wp14="http://schemas.microsoft.com/office/word/2010/wordprocessingDrawing" xmlns:wp="http://schemas.openxmlformats.org/drawingml/2006/wordprocessingDrawing" xmlns:w10="urn:schemas-microsoft-com:office:word" xmlns:w="http://schemas.openxmlformats.org/wordprocessingml/2006/main" xmlns:w14="http://schemas.microsoft.com/office/word/2010/wordml" xmlns:w15="http://schemas.microsoft.com/office/word/2012/wordml" xmlns:w16se="http://schemas.microsoft.com/office/word/2015/wordml/symex" xmlns:wpg="http://schemas.microsoft.com/office/word/2010/wordprocessingGroup" xmlns:wpi="http://schemas.microsoft.com/office/word/2010/wordprocessingInk" xmlns:wne="http://schemas.microsoft.com/office/word/2006/wordml" xmlns:wps="http://schemas.microsoft.com/office/word/2010/wordprocessingShape" mc:Ignorable="w14 w15 w16se wp14">
+<w:hdr xmlns:wpc="http://schemas.microsoft.com/office/word/2010/wordprocessingCanvas" xmlns:mc="http://schemas.openxmlformats.org/markup-compatibility/2006" xmlns:o="urn:schemas-microsoft-com:office:office" xmlns:r="http://schemas.openxmlformats.org/officeDocument/2006/relationships" xmlns:m="http://schemas.openxmlformats.org/officeDocument/2006/math" xmlns:v="urn:schemas-microsoft-com:vml" xmlns:wp14="http://schemas.microsoft.com/office/word/2010/wordprocessingDrawing" xmlns:wp="http://schemas.openxmlformats.org/drawingml/2006/wordprocessingDrawing" xmlns:w10="urn:schemas-microsoft-com:office:word" xmlns:w="http://schemas.openxmlformats.org/wordprocessingml/2006/main" xmlns:w14="http://schemas.microsoft.com/office/word/2010/wordml" xmlns:w15="http://schemas.microsoft.com/office/word/2012/wordml" xmlns:wpg="http://schemas.microsoft.com/office/word/2010/wordprocessingGroup" xmlns:wpi="http://schemas.microsoft.com/office/word/2010/wordprocessingInk" xmlns:wne="http://schemas.microsoft.com/office/word/2006/wordml" xmlns:wps="http://schemas.microsoft.com/office/word/2010/wordprocessingShape" mc:Ignorable="w14 w15 wp14">
   <w:p>
     <w:pPr>
       <w:pStyle w:val="Header"/>
@@ -517,7 +528,7 @@
 </file>
 
 <file path=word/header2.xml><?xml version="1.0" encoding="utf-8"?>
-<w:hdr xmlns:wpc="http://schemas.microsoft.com/office/word/2010/wordprocessingCanvas" xmlns:cx="http://schemas.microsoft.com/office/drawing/2014/chartex" xmlns:mc="http://schemas.openxmlformats.org/markup-compatibility/2006" xmlns:o="urn:schemas-microsoft-com:office:office" xmlns:r="http://schemas.openxmlformats.org/officeDocument/2006/relationships" xmlns:m="http://schemas.openxmlformats.org/officeDocument/2006/math" xmlns:v="urn:schemas-microsoft-com:vml" xmlns:wp14="http://schemas.microsoft.com/office/word/2010/wordprocessingDrawing" xmlns:wp="http://schemas.openxmlformats.org/drawingml/2006/wordprocessingDrawing" xmlns:w10="urn:schemas-microsoft-com:office:word" xmlns:w="http://schemas.openxmlformats.org/wordprocessingml/2006/main" xmlns:w14="http://schemas.microsoft.com/office/word/2010/wordml" xmlns:w15="http://schemas.microsoft.com/office/word/2012/wordml" xmlns:w16se="http://schemas.microsoft.com/office/word/2015/wordml/symex" xmlns:wpg="http://schemas.microsoft.com/office/word/2010/wordprocessingGroup" xmlns:wpi="http://schemas.microsoft.com/office/word/2010/wordprocessingInk" xmlns:wne="http://schemas.microsoft.com/office/word/2006/wordml" xmlns:wps="http://schemas.microsoft.com/office/word/2010/wordprocessingShape" mc:Ignorable="w14 w15 w16se wp14">
+<w:hdr xmlns:wpc="http://schemas.microsoft.com/office/word/2010/wordprocessingCanvas" xmlns:mc="http://schemas.openxmlformats.org/markup-compatibility/2006" xmlns:o="urn:schemas-microsoft-com:office:office" xmlns:r="http://schemas.openxmlformats.org/officeDocument/2006/relationships" xmlns:m="http://schemas.openxmlformats.org/officeDocument/2006/math" xmlns:v="urn:schemas-microsoft-com:vml" xmlns:wp14="http://schemas.microsoft.com/office/word/2010/wordprocessingDrawing" xmlns:wp="http://schemas.openxmlformats.org/drawingml/2006/wordprocessingDrawing" xmlns:w10="urn:schemas-microsoft-com:office:word" xmlns:w="http://schemas.openxmlformats.org/wordprocessingml/2006/main" xmlns:w14="http://schemas.microsoft.com/office/word/2010/wordml" xmlns:w15="http://schemas.microsoft.com/office/word/2012/wordml" xmlns:wpg="http://schemas.microsoft.com/office/word/2010/wordprocessingGroup" xmlns:wpi="http://schemas.microsoft.com/office/word/2010/wordprocessingInk" xmlns:wne="http://schemas.microsoft.com/office/word/2006/wordml" xmlns:wps="http://schemas.microsoft.com/office/word/2010/wordprocessingShape" mc:Ignorable="w14 w15 wp14">
   <w:p>
     <w:pPr>
       <w:pStyle w:val="Header"/>
@@ -527,7 +538,7 @@
 </file>
 
 <file path=word/header3.xml><?xml version="1.0" encoding="utf-8"?>
-<w:hdr xmlns:wpc="http://schemas.microsoft.com/office/word/2010/wordprocessingCanvas" xmlns:cx="http://schemas.microsoft.com/office/drawing/2014/chartex" xmlns:mc="http://schemas.openxmlformats.org/markup-compatibility/2006" xmlns:o="urn:schemas-microsoft-com:office:office" xmlns:r="http://schemas.openxmlformats.org/officeDocument/2006/relationships" xmlns:m="http://schemas.openxmlformats.org/officeDocument/2006/math" xmlns:v="urn:schemas-microsoft-com:vml" xmlns:wp14="http://schemas.microsoft.com/office/word/2010/wordprocessingDrawing" xmlns:wp="http://schemas.openxmlformats.org/drawingml/2006/wordprocessingDrawing" xmlns:w10="urn:schemas-microsoft-com:office:word" xmlns:w="http://schemas.openxmlformats.org/wordprocessingml/2006/main" xmlns:w14="http://schemas.microsoft.com/office/word/2010/wordml" xmlns:w15="http://schemas.microsoft.com/office/word/2012/wordml" xmlns:w16se="http://schemas.microsoft.com/office/word/2015/wordml/symex" xmlns:wpg="http://schemas.microsoft.com/office/word/2010/wordprocessingGroup" xmlns:wpi="http://schemas.microsoft.com/office/word/2010/wordprocessingInk" xmlns:wne="http://schemas.microsoft.com/office/word/2006/wordml" xmlns:wps="http://schemas.microsoft.com/office/word/2010/wordprocessingShape" mc:Ignorable="w14 w15 w16se wp14">
+<w:hdr xmlns:wpc="http://schemas.microsoft.com/office/word/2010/wordprocessingCanvas" xmlns:mc="http://schemas.openxmlformats.org/markup-compatibility/2006" xmlns:o="urn:schemas-microsoft-com:office:office" xmlns:r="http://schemas.openxmlformats.org/officeDocument/2006/relationships" xmlns:m="http://schemas.openxmlformats.org/officeDocument/2006/math" xmlns:v="urn:schemas-microsoft-com:vml" xmlns:wp14="http://schemas.microsoft.com/office/word/2010/wordprocessingDrawing" xmlns:wp="http://schemas.openxmlformats.org/drawingml/2006/wordprocessingDrawing" xmlns:w10="urn:schemas-microsoft-com:office:word" xmlns:w="http://schemas.openxmlformats.org/wordprocessingml/2006/main" xmlns:w14="http://schemas.microsoft.com/office/word/2010/wordml" xmlns:w15="http://schemas.microsoft.com/office/word/2012/wordml" xmlns:wpg="http://schemas.microsoft.com/office/word/2010/wordprocessingGroup" xmlns:wpi="http://schemas.microsoft.com/office/word/2010/wordprocessingInk" xmlns:wne="http://schemas.microsoft.com/office/word/2006/wordml" xmlns:wps="http://schemas.microsoft.com/office/word/2010/wordprocessingShape" mc:Ignorable="w14 w15 wp14">
   <w:p>
     <w:pPr>
       <w:pStyle w:val="Header"/>
@@ -537,7 +548,7 @@
 </file>
 
 <file path=word/numbering.xml><?xml version="1.0" encoding="utf-8"?>
-<w:numbering xmlns:wpc="http://schemas.microsoft.com/office/word/2010/wordprocessingCanvas" xmlns:cx="http://schemas.microsoft.com/office/drawing/2014/chartex" xmlns:mc="http://schemas.openxmlformats.org/markup-compatibility/2006" xmlns:o="urn:schemas-microsoft-com:office:office" xmlns:r="http://schemas.openxmlformats.org/officeDocument/2006/relationships" xmlns:m="http://schemas.openxmlformats.org/officeDocument/2006/math" xmlns:v="urn:schemas-microsoft-com:vml" xmlns:wp14="http://schemas.microsoft.com/office/word/2010/wordprocessingDrawing" xmlns:wp="http://schemas.openxmlformats.org/drawingml/2006/wordprocessingDrawing" xmlns:w10="urn:schemas-microsoft-com:office:word" xmlns:w="http://schemas.openxmlformats.org/wordprocessingml/2006/main" xmlns:w14="http://schemas.microsoft.com/office/word/2010/wordml" xmlns:w15="http://schemas.microsoft.com/office/word/2012/wordml" xmlns:w16se="http://schemas.microsoft.com/office/word/2015/wordml/symex" xmlns:wpg="http://schemas.microsoft.com/office/word/2010/wordprocessingGroup" xmlns:wpi="http://schemas.microsoft.com/office/word/2010/wordprocessingInk" xmlns:wne="http://schemas.microsoft.com/office/word/2006/wordml" xmlns:wps="http://schemas.microsoft.com/office/word/2010/wordprocessingShape" mc:Ignorable="w14 w15 w16se wp14">
+<w:numbering xmlns:wpc="http://schemas.microsoft.com/office/word/2010/wordprocessingCanvas" xmlns:mc="http://schemas.openxmlformats.org/markup-compatibility/2006" xmlns:o="urn:schemas-microsoft-com:office:office" xmlns:r="http://schemas.openxmlformats.org/officeDocument/2006/relationships" xmlns:m="http://schemas.openxmlformats.org/officeDocument/2006/math" xmlns:v="urn:schemas-microsoft-com:vml" xmlns:wp14="http://schemas.microsoft.com/office/word/2010/wordprocessingDrawing" xmlns:wp="http://schemas.openxmlformats.org/drawingml/2006/wordprocessingDrawing" xmlns:w10="urn:schemas-microsoft-com:office:word" xmlns:w="http://schemas.openxmlformats.org/wordprocessingml/2006/main" xmlns:w14="http://schemas.microsoft.com/office/word/2010/wordml" xmlns:w15="http://schemas.microsoft.com/office/word/2012/wordml" xmlns:wpg="http://schemas.microsoft.com/office/word/2010/wordprocessingGroup" xmlns:wpi="http://schemas.microsoft.com/office/word/2010/wordprocessingInk" xmlns:wne="http://schemas.microsoft.com/office/word/2006/wordml" xmlns:wps="http://schemas.microsoft.com/office/word/2010/wordprocessingShape" mc:Ignorable="w14 w15 wp14">
   <w:abstractNum w:abstractNumId="0" w15:restartNumberingAfterBreak="0">
     <w:nsid w:val="FFFFFF7C"/>
     <w:multiLevelType w:val="singleLevel"/>
@@ -4685,7 +4696,7 @@
 </file>
 
 <file path=word/styles.xml><?xml version="1.0" encoding="utf-8"?>
-<w:styles xmlns:mc="http://schemas.openxmlformats.org/markup-compatibility/2006" xmlns:r="http://schemas.openxmlformats.org/officeDocument/2006/relationships" xmlns:w="http://schemas.openxmlformats.org/wordprocessingml/2006/main" xmlns:w14="http://schemas.microsoft.com/office/word/2010/wordml" xmlns:w15="http://schemas.microsoft.com/office/word/2012/wordml" xmlns:w16se="http://schemas.microsoft.com/office/word/2015/wordml/symex" mc:Ignorable="w14 w15 w16se">
+<w:styles xmlns:mc="http://schemas.openxmlformats.org/markup-compatibility/2006" xmlns:r="http://schemas.openxmlformats.org/officeDocument/2006/relationships" xmlns:w="http://schemas.openxmlformats.org/wordprocessingml/2006/main" xmlns:w14="http://schemas.microsoft.com/office/word/2010/wordml" xmlns:w15="http://schemas.microsoft.com/office/word/2012/wordml" mc:Ignorable="w14 w15">
   <w:docDefaults>
     <w:rPrDefault>
       <w:rPr>
@@ -6362,7 +6373,7 @@
 </file>
 
 <file path=customXml/itemProps1.xml><?xml version="1.0" encoding="utf-8"?>
-<ds:datastoreItem xmlns:ds="http://schemas.openxmlformats.org/officeDocument/2006/customXml" ds:itemID="{384B7482-E8D3-4B7E-BAF6-730097721D60}">
+<ds:datastoreItem xmlns:ds="http://schemas.openxmlformats.org/officeDocument/2006/customXml" ds:itemID="{FC08B823-3E80-40AB-826A-8145A1EA0CC3}">
   <ds:schemaRefs>
     <ds:schemaRef ds:uri="http://schemas.openxmlformats.org/officeDocument/2006/bibliography"/>
   </ds:schemaRefs>

</xml_diff>